<commit_message>
Done, ready to wrap-up
- Manuscript fully transferred and highlighted, figures renamed, etc.
- Response letter and manuscript synchronized
- Bayesian integrated into main modelling notebook
- All notebooks rendered and reproducible
- All docx produced
- Useless material cleaned
- Ready to welcome the last manuscript changes and wrap-up
</commit_message>
<xml_diff>
--- a/_outputs/notebooks/00-power-analysis.docx
+++ b/_outputs/notebooks/00-power-analysis.docx
@@ -115,33 +115,11 @@
         </w:rPr>
         <w:t xml:space="preserve">1</w:t>
       </w:r>
-      <w:r>
-        <w:rPr>
-          <w:vertAlign w:val="superscript"/>
-        </w:rPr>
-        <w:t xml:space="preserve">,</w:t>
-      </w:r>
-      <w:r>
-        <w:rPr>
-          <w:vertAlign w:val="superscript"/>
-        </w:rPr>
-        <w:t xml:space="preserve">✉</w:t>
-      </w:r>
-      <w:r>
-        <w:t xml:space="preserve">,</w:t>
-      </w:r>
-      <w:r>
-        <w:t xml:space="preserve"> </w:t>
-      </w:r>
-      <w:r>
-        <w:t xml:space="preserve">Rudy</w:t>
-      </w:r>
-      <w:r>
-        <w:t xml:space="preserve"> </w:t>
-      </w:r>
-      <w:r>
-        <w:t xml:space="preserve">Purkart</w:t>
-      </w:r>
+    </w:p>
+    <w:p>
+      <w:pPr>
+        <w:pStyle w:val="FirstParagraph"/>
+      </w:pPr>
       <w:r>
         <w:rPr>
           <w:vertAlign w:val="superscript"/>
@@ -149,217 +127,13 @@
         <w:t xml:space="preserve">1</w:t>
       </w:r>
       <w:r>
-        <w:rPr>
-          <w:vertAlign w:val="superscript"/>
-        </w:rPr>
-        <w:t xml:space="preserve">,</w:t>
-      </w:r>
-      <w:r>
-        <w:rPr>
-          <w:vertAlign w:val="superscript"/>
-        </w:rPr>
-        <w:t xml:space="preserve">2</w:t>
-      </w:r>
-      <w:r>
-        <w:t xml:space="preserve">,</w:t>
-      </w:r>
-      <w:r>
-        <w:t xml:space="preserve"> </w:t>
-      </w:r>
-      <w:r>
-        <w:t xml:space="preserve">Eddy</w:t>
-      </w:r>
-      <w:r>
-        <w:t xml:space="preserve"> </w:t>
-      </w:r>
-      <w:r>
-        <w:t xml:space="preserve">Cavalli</w:t>
-      </w:r>
-      <w:r>
-        <w:rPr>
-          <w:vertAlign w:val="superscript"/>
-        </w:rPr>
-        <w:t xml:space="preserve">1</w:t>
-      </w:r>
-      <w:r>
-        <w:t xml:space="preserve">,</w:t>
-      </w:r>
-      <w:r>
-        <w:t xml:space="preserve"> </w:t>
-      </w:r>
-      <w:r>
-        <w:t xml:space="preserve">Virginie</w:t>
-      </w:r>
-      <w:r>
-        <w:t xml:space="preserve"> </w:t>
-      </w:r>
-      <w:r>
-        <w:t xml:space="preserve">Ranson</w:t>
-      </w:r>
-      <w:r>
-        <w:rPr>
-          <w:vertAlign w:val="superscript"/>
-        </w:rPr>
-        <w:t xml:space="preserve">1</w:t>
-      </w:r>
-      <w:r>
-        <w:t xml:space="preserve">,</w:t>
-      </w:r>
-      <w:r>
-        <w:t xml:space="preserve"> </w:t>
-      </w:r>
-      <w:r>
-        <w:t xml:space="preserve">Charlotte</w:t>
-      </w:r>
-      <w:r>
-        <w:t xml:space="preserve"> </w:t>
-      </w:r>
-      <w:r>
-        <w:t xml:space="preserve">Andrey</w:t>
-      </w:r>
-      <w:r>
-        <w:rPr>
-          <w:vertAlign w:val="superscript"/>
-        </w:rPr>
-        <w:t xml:space="preserve">1</w:t>
-      </w:r>
-      <w:r>
-        <w:t xml:space="preserve">,</w:t>
-      </w:r>
-      <w:r>
-        <w:t xml:space="preserve"> </w:t>
-      </w:r>
-      <w:r>
-        <w:t xml:space="preserve">Rémy</w:t>
-      </w:r>
-      <w:r>
-        <w:t xml:space="preserve"> </w:t>
-      </w:r>
-      <w:r>
-        <w:t xml:space="preserve">Versace</w:t>
-      </w:r>
-      <w:r>
-        <w:rPr>
-          <w:vertAlign w:val="superscript"/>
-        </w:rPr>
-        <w:t xml:space="preserve">1</w:t>
-      </w:r>
-      <w:r>
-        <w:t xml:space="preserve">,</w:t>
-      </w:r>
-      <w:r>
-        <w:t xml:space="preserve"> </w:t>
-      </w:r>
-      <w:r>
-        <w:t xml:space="preserve">and</w:t>
-      </w:r>
-      <w:r>
-        <w:t xml:space="preserve"> </w:t>
-      </w:r>
-      <w:r>
-        <w:t xml:space="preserve">Gaën</w:t>
-      </w:r>
-      <w:r>
-        <w:t xml:space="preserve"> </w:t>
-      </w:r>
-      <w:r>
-        <w:t xml:space="preserve">Plancher</w:t>
-      </w:r>
-      <w:r>
-        <w:rPr>
-          <w:vertAlign w:val="superscript"/>
-        </w:rPr>
-        <w:t xml:space="preserve">1</w:t>
-      </w:r>
-      <w:r>
-        <w:rPr>
-          <w:vertAlign w:val="superscript"/>
-        </w:rPr>
-        <w:t xml:space="preserve">,</w:t>
-      </w:r>
-      <w:r>
-        <w:rPr>
-          <w:vertAlign w:val="superscript"/>
-        </w:rPr>
-        <w:t xml:space="preserve">3</w:t>
+        <w:t xml:space="preserve"> </w:t>
+      </w:r>
+      <w:r>
+        <w:t xml:space="preserve">Study of Cognitive Mechanisms (EMC) Laboratory</w:t>
       </w:r>
     </w:p>
-    <w:p>
-      <w:pPr>
-        <w:pStyle w:val="FirstParagraph"/>
-      </w:pPr>
-      <w:r>
-        <w:rPr>
-          <w:vertAlign w:val="superscript"/>
-        </w:rPr>
-        <w:t xml:space="preserve">1</w:t>
-      </w:r>
-      <w:r>
-        <w:t xml:space="preserve"> </w:t>
-      </w:r>
-      <w:r>
-        <w:t xml:space="preserve">Study of Cognitive Mechanisms (EMC) Laboratory</w:t>
-      </w:r>
-      <w:r>
-        <w:br/>
-      </w:r>
-      <w:r>
-        <w:rPr>
-          <w:vertAlign w:val="superscript"/>
-        </w:rPr>
-        <w:t xml:space="preserve">2</w:t>
-      </w:r>
-      <w:r>
-        <w:t xml:space="preserve"> </w:t>
-      </w:r>
-      <w:r>
-        <w:t xml:space="preserve">Research Center of the Institut Universitaire de Gériatrie de Montréal (CRIUGM)</w:t>
-      </w:r>
-      <w:r>
-        <w:br/>
-      </w:r>
-      <w:r>
-        <w:rPr>
-          <w:vertAlign w:val="superscript"/>
-        </w:rPr>
-        <w:t xml:space="preserve">3</w:t>
-      </w:r>
-      <w:r>
-        <w:t xml:space="preserve"> </w:t>
-      </w:r>
-      <w:r>
-        <w:t xml:space="preserve">Institut Universitaire de France (IUF)</w:t>
-      </w:r>
-    </w:p>
-    <w:p>
-      <w:pPr>
-        <w:pStyle w:val="Corpsdetexte"/>
-      </w:pPr>
-      <w:r>
-        <w:rPr>
-          <w:vertAlign w:val="superscript"/>
-        </w:rPr>
-        <w:t xml:space="preserve">✉</w:t>
-      </w:r>
-      <w:r>
-        <w:t xml:space="preserve"> </w:t>
-      </w:r>
-      <w:r>
-        <w:t xml:space="preserve">Correspondence:</w:t>
-      </w:r>
-      <w:r>
-        <w:t xml:space="preserve"> </w:t>
-      </w:r>
-      <w:hyperlink r:id="rId20">
-        <w:r>
-          <w:rPr>
-            <w:rStyle w:val="Lienhypertexte"/>
-          </w:rPr>
-          <w:t xml:space="preserve">Maël Delem &lt;mael.delem@univ-lyon2.fr&gt;</w:t>
-        </w:r>
-      </w:hyperlink>
-    </w:p>
-    <w:bookmarkStart w:id="21" w:name="rationale"/>
+    <w:bookmarkStart w:id="20" w:name="rationale"/>
     <w:p>
       <w:pPr>
         <w:pStyle w:val="Titre1"/>
@@ -417,8 +191,8 @@
         <w:t xml:space="preserve">Steps 2 and 3 are then repeated as many times as necessary to reach a desired precision of estimation. The proportion of synthetic datasets for which the effect of interest is significant is an estimation of power. Steps 2 and 3 can also be repeated for a range of effect sizes, if the expected effect size is not known exactly which is what we have done here. We detail and justify below every assumption made for the generative model.</w:t>
       </w:r>
     </w:p>
-    <w:bookmarkEnd w:id="21"/>
-    <w:bookmarkStart w:id="22" w:name="generative-model"/>
+    <w:bookmarkEnd w:id="20"/>
+    <w:bookmarkStart w:id="21" w:name="generative-model"/>
     <w:p>
       <w:pPr>
         <w:pStyle w:val="Titre1"/>
@@ -617,8 +391,8 @@
         <w:t xml:space="preserve">modelling function to simulate the models that will be fitted on our data.</w:t>
       </w:r>
     </w:p>
-    <w:bookmarkEnd w:id="22"/>
-    <w:bookmarkStart w:id="23" w:name="simulations"/>
+    <w:bookmarkEnd w:id="21"/>
+    <w:bookmarkStart w:id="22" w:name="simulations"/>
     <w:p>
       <w:pPr>
         <w:pStyle w:val="Titre1"/>
@@ -694,8 +468,8 @@
         <w:t xml:space="preserve"> </w:t>
       </w:r>
     </w:p>
-    <w:bookmarkEnd w:id="23"/>
-    <w:bookmarkStart w:id="34" w:name="results"/>
+    <w:bookmarkEnd w:id="22"/>
+    <w:bookmarkStart w:id="33" w:name="results"/>
     <w:p>
       <w:pPr>
         <w:pStyle w:val="Titre1"/>
@@ -757,7 +531,7 @@
       <w:tr>
         <w:tc>
           <w:tcPr/>
-          <w:bookmarkStart w:id="24" w:name="supptbl-simulations-table"/>
+          <w:bookmarkStart w:id="23" w:name="supptbl-simulations-table"/>
           <w:p>
             <w:pPr>
               <w:jc w:val="center"/>
@@ -1326,7 +1100,7 @@
               </w:tc>
             </w:tr>
           </w:tbl>
-          <w:bookmarkEnd w:id="24"/>
+          <w:bookmarkEnd w:id="23"/>
           <w:p/>
         </w:tc>
       </w:tr>
@@ -1346,7 +1120,7 @@
       <w:tr>
         <w:tc>
           <w:tcPr/>
-          <w:bookmarkStart w:id="28" w:name="suppfig-simulations-plot"/>
+          <w:bookmarkStart w:id="27" w:name="suppfig-simulations-plot"/>
           <w:p>
             <w:pPr>
               <w:pStyle w:val="Compact"/>
@@ -1357,18 +1131,18 @@
                 <wp:inline>
                   <wp:extent cx="5600700" cy="3808476"/>
                   <wp:effectExtent b="0" l="0" r="0" t="0"/>
-                  <wp:docPr descr="" title="" id="26" name="Picture"/>
+                  <wp:docPr descr="" title="" id="25" name="Picture"/>
                   <a:graphic>
                     <a:graphicData uri="http://schemas.openxmlformats.org/drawingml/2006/picture">
                       <pic:pic>
                         <pic:nvPicPr>
-                          <pic:cNvPr descr="../figures/power-analysis.png" id="27" name="Picture"/>
+                          <pic:cNvPr descr="../figures/power-analysis.png" id="26" name="Picture"/>
                           <pic:cNvPicPr>
                             <a:picLocks noChangeArrowheads="1" noChangeAspect="1"/>
                           </pic:cNvPicPr>
                         </pic:nvPicPr>
                         <pic:blipFill>
-                          <a:blip r:embed="rId25"/>
+                          <a:blip r:embed="rId24"/>
                           <a:stretch>
                             <a:fillRect/>
                           </a:stretch>
@@ -1408,18 +1182,60 @@
               <w:t xml:space="preserve">Figure S4.1: Results of the power analysis using simulations. 200 simulations have been computed for each effect size.</w:t>
             </w:r>
           </w:p>
-          <w:bookmarkEnd w:id="28"/>
+          <w:bookmarkEnd w:id="27"/>
         </w:tc>
       </w:tr>
     </w:tbl>
-    <w:bookmarkStart w:id="33" w:name="refs"/>
-    <w:bookmarkStart w:id="30" w:name="ref-brysbaert"/>
+    <w:bookmarkStart w:id="32" w:name="refs"/>
+    <w:bookmarkStart w:id="29" w:name="ref-brysbaertPowerAnalysisEffect"/>
     <w:p>
       <w:pPr>
         <w:pStyle w:val="Bibliographie"/>
       </w:pPr>
       <w:r>
-        <w:t xml:space="preserve">Brysbaert, M., &amp; Stevens, M. (n.d.). Power analysis and effect size in mixed effects models: A tutorial.</w:t>
+        <w:t xml:space="preserve">Brysbaert, M., &amp; Stevens, M. (n.d.). Power</w:t>
+      </w:r>
+      <w:r>
+        <w:t xml:space="preserve"> </w:t>
+      </w:r>
+      <w:r>
+        <w:t xml:space="preserve">Analysis</w:t>
+      </w:r>
+      <w:r>
+        <w:t xml:space="preserve"> </w:t>
+      </w:r>
+      <w:r>
+        <w:t xml:space="preserve">and</w:t>
+      </w:r>
+      <w:r>
+        <w:t xml:space="preserve"> </w:t>
+      </w:r>
+      <w:r>
+        <w:t xml:space="preserve">Effect Size</w:t>
+      </w:r>
+      <w:r>
+        <w:t xml:space="preserve"> </w:t>
+      </w:r>
+      <w:r>
+        <w:t xml:space="preserve">in</w:t>
+      </w:r>
+      <w:r>
+        <w:t xml:space="preserve"> </w:t>
+      </w:r>
+      <w:r>
+        <w:t xml:space="preserve">Mixed Effects Models</w:t>
+      </w:r>
+      <w:r>
+        <w:t xml:space="preserve">:</w:t>
+      </w:r>
+      <w:r>
+        <w:t xml:space="preserve"> </w:t>
+      </w:r>
+      <w:r>
+        <w:t xml:space="preserve">A Tutorial</w:t>
+      </w:r>
+      <w:r>
+        <w:t xml:space="preserve">.</w:t>
       </w:r>
       <w:r>
         <w:t xml:space="preserve"> </w:t>
@@ -1450,7 +1266,7 @@
       <w:r>
         <w:t xml:space="preserve"> </w:t>
       </w:r>
-      <w:hyperlink r:id="rId29">
+      <w:hyperlink r:id="rId28">
         <w:r>
           <w:rPr>
             <w:rStyle w:val="Lienhypertexte"/>
@@ -1459,8 +1275,8 @@
         </w:r>
       </w:hyperlink>
     </w:p>
-    <w:bookmarkEnd w:id="30"/>
-    <w:bookmarkStart w:id="32" w:name="ref-fucciReadyHelpNo2023"/>
+    <w:bookmarkEnd w:id="29"/>
+    <w:bookmarkStart w:id="31" w:name="ref-fucciReadyHelpNo2023"/>
     <w:p>
       <w:pPr>
         <w:pStyle w:val="Bibliographie"/>
@@ -1496,7 +1312,7 @@
       <w:r>
         <w:t xml:space="preserve"> </w:t>
       </w:r>
-      <w:hyperlink r:id="rId31">
+      <w:hyperlink r:id="rId30">
         <w:r>
           <w:rPr>
             <w:rStyle w:val="Lienhypertexte"/>
@@ -1505,9 +1321,9 @@
         </w:r>
       </w:hyperlink>
     </w:p>
+    <w:bookmarkEnd w:id="31"/>
     <w:bookmarkEnd w:id="32"/>
     <w:bookmarkEnd w:id="33"/>
-    <w:bookmarkEnd w:id="34"/>
     <w:sectPr>
       <w:headerReference r:id="rId9" w:type="even"/>
       <w:headerReference r:id="rId11" w:type="default"/>
@@ -1518,6 +1334,7 @@
       <w:pgSz w:h="15840" w:w="12240"/>
       <w:pgMar w:bottom="1417" w:footer="720" w:gutter="0" w:header="720" w:left="1701" w:right="1701" w:top="1417"/>
       <w:cols w:space="720"/>
+      <w:docGrid w:linePitch="299"/>
     </w:sectPr>
   </w:body>
 </w:document>
@@ -1528,7 +1345,7 @@
 </file>
 
 <file path=word/footer1.xml><?xml version="1.0" encoding="utf-8"?>
-<w:ftr xmlns:wpc="http://schemas.microsoft.com/office/word/2010/wordprocessingCanvas" xmlns:cx="http://schemas.microsoft.com/office/drawing/2014/chartex" xmlns:cx1="http://schemas.microsoft.com/office/drawing/2015/9/8/chartex" xmlns:cx2="http://schemas.microsoft.com/office/drawing/2015/10/21/chartex" xmlns:cx3="http://schemas.microsoft.com/office/drawing/2016/5/9/chartex" xmlns:cx4="http://schemas.microsoft.com/office/drawing/2016/5/10/chartex" xmlns:cx5="http://schemas.microsoft.com/office/drawing/2016/5/11/chartex" xmlns:cx6="http://schemas.microsoft.com/office/drawing/2016/5/12/chartex" xmlns:cx7="http://schemas.microsoft.com/office/drawing/2016/5/13/chartex" xmlns:cx8="http://schemas.microsoft.com/office/drawing/2016/5/14/chartex" xmlns:mc="http://schemas.openxmlformats.org/markup-compatibility/2006" xmlns:aink="http://schemas.microsoft.com/office/drawing/2016/ink" xmlns:am3d="http://schemas.microsoft.com/office/drawing/2017/model3d" xmlns:o="urn:schemas-microsoft-com:office:office" xmlns:oel="http://schemas.microsoft.com/office/2019/extlst" xmlns:r="http://schemas.openxmlformats.org/officeDocument/2006/relationships" xmlns:m="http://schemas.openxmlformats.org/officeDocument/2006/math" xmlns:v="urn:schemas-microsoft-com:vml" xmlns:wp14="http://schemas.microsoft.com/office/word/2010/wordprocessingDrawing" xmlns:wp="http://schemas.openxmlformats.org/drawingml/2006/wordprocessingDrawing" xmlns:w10="urn:schemas-microsoft-com:office:word" xmlns:w="http://schemas.openxmlformats.org/wordprocessingml/2006/main" xmlns:w14="http://schemas.microsoft.com/office/word/2010/wordml" xmlns:w15="http://schemas.microsoft.com/office/word/2012/wordml" xmlns:w16cex="http://schemas.microsoft.com/office/word/2018/wordml/cex" xmlns:w16cid="http://schemas.microsoft.com/office/word/2016/wordml/cid" xmlns:w16="http://schemas.microsoft.com/office/word/2018/wordml" xmlns:w16sdtdh="http://schemas.microsoft.com/office/word/2020/wordml/sdtdatahash" xmlns:w16se="http://schemas.microsoft.com/office/word/2015/wordml/symex" xmlns:wpg="http://schemas.microsoft.com/office/word/2010/wordprocessingGroup" xmlns:wpi="http://schemas.microsoft.com/office/word/2010/wordprocessingInk" xmlns:wne="http://schemas.microsoft.com/office/word/2006/wordml" xmlns:wps="http://schemas.microsoft.com/office/word/2010/wordprocessingShape" mc:Ignorable="w14 w15 w16se w16cid w16 w16cex w16sdtdh wp14">
+<w:ftr xmlns:wpc="http://schemas.microsoft.com/office/word/2010/wordprocessingCanvas" xmlns:cx="http://schemas.microsoft.com/office/drawing/2014/chartex" xmlns:cx1="http://schemas.microsoft.com/office/drawing/2015/9/8/chartex" xmlns:cx2="http://schemas.microsoft.com/office/drawing/2015/10/21/chartex" xmlns:cx3="http://schemas.microsoft.com/office/drawing/2016/5/9/chartex" xmlns:cx4="http://schemas.microsoft.com/office/drawing/2016/5/10/chartex" xmlns:cx5="http://schemas.microsoft.com/office/drawing/2016/5/11/chartex" xmlns:cx6="http://schemas.microsoft.com/office/drawing/2016/5/12/chartex" xmlns:cx7="http://schemas.microsoft.com/office/drawing/2016/5/13/chartex" xmlns:cx8="http://schemas.microsoft.com/office/drawing/2016/5/14/chartex" xmlns:mc="http://schemas.openxmlformats.org/markup-compatibility/2006" xmlns:aink="http://schemas.microsoft.com/office/drawing/2016/ink" xmlns:am3d="http://schemas.microsoft.com/office/drawing/2017/model3d" xmlns:o="urn:schemas-microsoft-com:office:office" xmlns:oel="http://schemas.microsoft.com/office/2019/extlst" xmlns:r="http://schemas.openxmlformats.org/officeDocument/2006/relationships" xmlns:m="http://schemas.openxmlformats.org/officeDocument/2006/math" xmlns:v="urn:schemas-microsoft-com:vml" xmlns:wp14="http://schemas.microsoft.com/office/word/2010/wordprocessingDrawing" xmlns:wp="http://schemas.openxmlformats.org/drawingml/2006/wordprocessingDrawing" xmlns:w10="urn:schemas-microsoft-com:office:word" xmlns:w="http://schemas.openxmlformats.org/wordprocessingml/2006/main" xmlns:w14="http://schemas.microsoft.com/office/word/2010/wordml" xmlns:w15="http://schemas.microsoft.com/office/word/2012/wordml" xmlns:w16cex="http://schemas.microsoft.com/office/word/2018/wordml/cex" xmlns:w16cid="http://schemas.microsoft.com/office/word/2016/wordml/cid" xmlns:w16="http://schemas.microsoft.com/office/word/2018/wordml" xmlns:w16du="http://schemas.microsoft.com/office/word/2023/wordml/word16du" xmlns:w16sdtdh="http://schemas.microsoft.com/office/word/2020/wordml/sdtdatahash" xmlns:w16se="http://schemas.microsoft.com/office/word/2015/wordml/symex" xmlns:wpg="http://schemas.microsoft.com/office/word/2010/wordprocessingGroup" xmlns:wpi="http://schemas.microsoft.com/office/word/2010/wordprocessingInk" xmlns:wne="http://schemas.microsoft.com/office/word/2006/wordml" xmlns:wps="http://schemas.microsoft.com/office/word/2010/wordprocessingShape" mc:Ignorable="w14 w15 w16se w16cid w16 w16cex w16sdtdh w16du wp14">
   <w:p>
     <w:pPr>
       <w:pStyle w:val="Pieddepage"/>
@@ -1538,7 +1355,7 @@
 </file>
 
 <file path=word/footer2.xml><?xml version="1.0" encoding="utf-8"?>
-<w:ftr xmlns:wpc="http://schemas.microsoft.com/office/word/2010/wordprocessingCanvas" xmlns:cx="http://schemas.microsoft.com/office/drawing/2014/chartex" xmlns:cx1="http://schemas.microsoft.com/office/drawing/2015/9/8/chartex" xmlns:cx2="http://schemas.microsoft.com/office/drawing/2015/10/21/chartex" xmlns:cx3="http://schemas.microsoft.com/office/drawing/2016/5/9/chartex" xmlns:cx4="http://schemas.microsoft.com/office/drawing/2016/5/10/chartex" xmlns:cx5="http://schemas.microsoft.com/office/drawing/2016/5/11/chartex" xmlns:cx6="http://schemas.microsoft.com/office/drawing/2016/5/12/chartex" xmlns:cx7="http://schemas.microsoft.com/office/drawing/2016/5/13/chartex" xmlns:cx8="http://schemas.microsoft.com/office/drawing/2016/5/14/chartex" xmlns:mc="http://schemas.openxmlformats.org/markup-compatibility/2006" xmlns:aink="http://schemas.microsoft.com/office/drawing/2016/ink" xmlns:am3d="http://schemas.microsoft.com/office/drawing/2017/model3d" xmlns:o="urn:schemas-microsoft-com:office:office" xmlns:oel="http://schemas.microsoft.com/office/2019/extlst" xmlns:r="http://schemas.openxmlformats.org/officeDocument/2006/relationships" xmlns:m="http://schemas.openxmlformats.org/officeDocument/2006/math" xmlns:v="urn:schemas-microsoft-com:vml" xmlns:wp14="http://schemas.microsoft.com/office/word/2010/wordprocessingDrawing" xmlns:wp="http://schemas.openxmlformats.org/drawingml/2006/wordprocessingDrawing" xmlns:w10="urn:schemas-microsoft-com:office:word" xmlns:w="http://schemas.openxmlformats.org/wordprocessingml/2006/main" xmlns:w14="http://schemas.microsoft.com/office/word/2010/wordml" xmlns:w15="http://schemas.microsoft.com/office/word/2012/wordml" xmlns:w16cex="http://schemas.microsoft.com/office/word/2018/wordml/cex" xmlns:w16cid="http://schemas.microsoft.com/office/word/2016/wordml/cid" xmlns:w16="http://schemas.microsoft.com/office/word/2018/wordml" xmlns:w16sdtdh="http://schemas.microsoft.com/office/word/2020/wordml/sdtdatahash" xmlns:w16se="http://schemas.microsoft.com/office/word/2015/wordml/symex" xmlns:wpg="http://schemas.microsoft.com/office/word/2010/wordprocessingGroup" xmlns:wpi="http://schemas.microsoft.com/office/word/2010/wordprocessingInk" xmlns:wne="http://schemas.microsoft.com/office/word/2006/wordml" xmlns:wps="http://schemas.microsoft.com/office/word/2010/wordprocessingShape" mc:Ignorable="w14 w15 w16se w16cid w16 w16cex w16sdtdh wp14">
+<w:ftr xmlns:wpc="http://schemas.microsoft.com/office/word/2010/wordprocessingCanvas" xmlns:cx="http://schemas.microsoft.com/office/drawing/2014/chartex" xmlns:cx1="http://schemas.microsoft.com/office/drawing/2015/9/8/chartex" xmlns:cx2="http://schemas.microsoft.com/office/drawing/2015/10/21/chartex" xmlns:cx3="http://schemas.microsoft.com/office/drawing/2016/5/9/chartex" xmlns:cx4="http://schemas.microsoft.com/office/drawing/2016/5/10/chartex" xmlns:cx5="http://schemas.microsoft.com/office/drawing/2016/5/11/chartex" xmlns:cx6="http://schemas.microsoft.com/office/drawing/2016/5/12/chartex" xmlns:cx7="http://schemas.microsoft.com/office/drawing/2016/5/13/chartex" xmlns:cx8="http://schemas.microsoft.com/office/drawing/2016/5/14/chartex" xmlns:mc="http://schemas.openxmlformats.org/markup-compatibility/2006" xmlns:aink="http://schemas.microsoft.com/office/drawing/2016/ink" xmlns:am3d="http://schemas.microsoft.com/office/drawing/2017/model3d" xmlns:o="urn:schemas-microsoft-com:office:office" xmlns:oel="http://schemas.microsoft.com/office/2019/extlst" xmlns:r="http://schemas.openxmlformats.org/officeDocument/2006/relationships" xmlns:m="http://schemas.openxmlformats.org/officeDocument/2006/math" xmlns:v="urn:schemas-microsoft-com:vml" xmlns:wp14="http://schemas.microsoft.com/office/word/2010/wordprocessingDrawing" xmlns:wp="http://schemas.openxmlformats.org/drawingml/2006/wordprocessingDrawing" xmlns:w10="urn:schemas-microsoft-com:office:word" xmlns:w="http://schemas.openxmlformats.org/wordprocessingml/2006/main" xmlns:w14="http://schemas.microsoft.com/office/word/2010/wordml" xmlns:w15="http://schemas.microsoft.com/office/word/2012/wordml" xmlns:w16cex="http://schemas.microsoft.com/office/word/2018/wordml/cex" xmlns:w16cid="http://schemas.microsoft.com/office/word/2016/wordml/cid" xmlns:w16="http://schemas.microsoft.com/office/word/2018/wordml" xmlns:w16du="http://schemas.microsoft.com/office/word/2023/wordml/word16du" xmlns:w16sdtdh="http://schemas.microsoft.com/office/word/2020/wordml/sdtdatahash" xmlns:w16se="http://schemas.microsoft.com/office/word/2015/wordml/symex" xmlns:wpg="http://schemas.microsoft.com/office/word/2010/wordprocessingGroup" xmlns:wpi="http://schemas.microsoft.com/office/word/2010/wordprocessingInk" xmlns:wne="http://schemas.microsoft.com/office/word/2006/wordml" xmlns:wps="http://schemas.microsoft.com/office/word/2010/wordprocessingShape" mc:Ignorable="w14 w15 w16se w16cid w16 w16cex w16sdtdh w16du wp14">
   <w:sdt>
     <w:sdtPr>
       <w:id w:val="-738481123"/>
@@ -1591,7 +1408,7 @@
 </file>
 
 <file path=word/footer3.xml><?xml version="1.0" encoding="utf-8"?>
-<w:ftr xmlns:wpc="http://schemas.microsoft.com/office/word/2010/wordprocessingCanvas" xmlns:cx="http://schemas.microsoft.com/office/drawing/2014/chartex" xmlns:cx1="http://schemas.microsoft.com/office/drawing/2015/9/8/chartex" xmlns:cx2="http://schemas.microsoft.com/office/drawing/2015/10/21/chartex" xmlns:cx3="http://schemas.microsoft.com/office/drawing/2016/5/9/chartex" xmlns:cx4="http://schemas.microsoft.com/office/drawing/2016/5/10/chartex" xmlns:cx5="http://schemas.microsoft.com/office/drawing/2016/5/11/chartex" xmlns:cx6="http://schemas.microsoft.com/office/drawing/2016/5/12/chartex" xmlns:cx7="http://schemas.microsoft.com/office/drawing/2016/5/13/chartex" xmlns:cx8="http://schemas.microsoft.com/office/drawing/2016/5/14/chartex" xmlns:mc="http://schemas.openxmlformats.org/markup-compatibility/2006" xmlns:aink="http://schemas.microsoft.com/office/drawing/2016/ink" xmlns:am3d="http://schemas.microsoft.com/office/drawing/2017/model3d" xmlns:o="urn:schemas-microsoft-com:office:office" xmlns:oel="http://schemas.microsoft.com/office/2019/extlst" xmlns:r="http://schemas.openxmlformats.org/officeDocument/2006/relationships" xmlns:m="http://schemas.openxmlformats.org/officeDocument/2006/math" xmlns:v="urn:schemas-microsoft-com:vml" xmlns:wp14="http://schemas.microsoft.com/office/word/2010/wordprocessingDrawing" xmlns:wp="http://schemas.openxmlformats.org/drawingml/2006/wordprocessingDrawing" xmlns:w10="urn:schemas-microsoft-com:office:word" xmlns:w="http://schemas.openxmlformats.org/wordprocessingml/2006/main" xmlns:w14="http://schemas.microsoft.com/office/word/2010/wordml" xmlns:w15="http://schemas.microsoft.com/office/word/2012/wordml" xmlns:w16cex="http://schemas.microsoft.com/office/word/2018/wordml/cex" xmlns:w16cid="http://schemas.microsoft.com/office/word/2016/wordml/cid" xmlns:w16="http://schemas.microsoft.com/office/word/2018/wordml" xmlns:w16sdtdh="http://schemas.microsoft.com/office/word/2020/wordml/sdtdatahash" xmlns:w16se="http://schemas.microsoft.com/office/word/2015/wordml/symex" xmlns:wpg="http://schemas.microsoft.com/office/word/2010/wordprocessingGroup" xmlns:wpi="http://schemas.microsoft.com/office/word/2010/wordprocessingInk" xmlns:wne="http://schemas.microsoft.com/office/word/2006/wordml" xmlns:wps="http://schemas.microsoft.com/office/word/2010/wordprocessingShape" mc:Ignorable="w14 w15 w16se w16cid w16 w16cex w16sdtdh wp14">
+<w:ftr xmlns:wpc="http://schemas.microsoft.com/office/word/2010/wordprocessingCanvas" xmlns:cx="http://schemas.microsoft.com/office/drawing/2014/chartex" xmlns:cx1="http://schemas.microsoft.com/office/drawing/2015/9/8/chartex" xmlns:cx2="http://schemas.microsoft.com/office/drawing/2015/10/21/chartex" xmlns:cx3="http://schemas.microsoft.com/office/drawing/2016/5/9/chartex" xmlns:cx4="http://schemas.microsoft.com/office/drawing/2016/5/10/chartex" xmlns:cx5="http://schemas.microsoft.com/office/drawing/2016/5/11/chartex" xmlns:cx6="http://schemas.microsoft.com/office/drawing/2016/5/12/chartex" xmlns:cx7="http://schemas.microsoft.com/office/drawing/2016/5/13/chartex" xmlns:cx8="http://schemas.microsoft.com/office/drawing/2016/5/14/chartex" xmlns:mc="http://schemas.openxmlformats.org/markup-compatibility/2006" xmlns:aink="http://schemas.microsoft.com/office/drawing/2016/ink" xmlns:am3d="http://schemas.microsoft.com/office/drawing/2017/model3d" xmlns:o="urn:schemas-microsoft-com:office:office" xmlns:oel="http://schemas.microsoft.com/office/2019/extlst" xmlns:r="http://schemas.openxmlformats.org/officeDocument/2006/relationships" xmlns:m="http://schemas.openxmlformats.org/officeDocument/2006/math" xmlns:v="urn:schemas-microsoft-com:vml" xmlns:wp14="http://schemas.microsoft.com/office/word/2010/wordprocessingDrawing" xmlns:wp="http://schemas.openxmlformats.org/drawingml/2006/wordprocessingDrawing" xmlns:w10="urn:schemas-microsoft-com:office:word" xmlns:w="http://schemas.openxmlformats.org/wordprocessingml/2006/main" xmlns:w14="http://schemas.microsoft.com/office/word/2010/wordml" xmlns:w15="http://schemas.microsoft.com/office/word/2012/wordml" xmlns:w16cex="http://schemas.microsoft.com/office/word/2018/wordml/cex" xmlns:w16cid="http://schemas.microsoft.com/office/word/2016/wordml/cid" xmlns:w16="http://schemas.microsoft.com/office/word/2018/wordml" xmlns:w16du="http://schemas.microsoft.com/office/word/2023/wordml/word16du" xmlns:w16sdtdh="http://schemas.microsoft.com/office/word/2020/wordml/sdtdatahash" xmlns:w16se="http://schemas.microsoft.com/office/word/2015/wordml/symex" xmlns:wpg="http://schemas.microsoft.com/office/word/2010/wordprocessingGroup" xmlns:wpi="http://schemas.microsoft.com/office/word/2010/wordprocessingInk" xmlns:wne="http://schemas.microsoft.com/office/word/2006/wordml" xmlns:wps="http://schemas.microsoft.com/office/word/2010/wordprocessingShape" mc:Ignorable="w14 w15 w16se w16cid w16 w16cex w16sdtdh w16du wp14">
   <w:p>
     <w:pPr>
       <w:pStyle w:val="Pieddepage"/>
@@ -1620,7 +1437,7 @@
 </file>
 
 <file path=word/header1.xml><?xml version="1.0" encoding="utf-8"?>
-<w:hdr xmlns:wpc="http://schemas.microsoft.com/office/word/2010/wordprocessingCanvas" xmlns:cx="http://schemas.microsoft.com/office/drawing/2014/chartex" xmlns:cx1="http://schemas.microsoft.com/office/drawing/2015/9/8/chartex" xmlns:cx2="http://schemas.microsoft.com/office/drawing/2015/10/21/chartex" xmlns:cx3="http://schemas.microsoft.com/office/drawing/2016/5/9/chartex" xmlns:cx4="http://schemas.microsoft.com/office/drawing/2016/5/10/chartex" xmlns:cx5="http://schemas.microsoft.com/office/drawing/2016/5/11/chartex" xmlns:cx6="http://schemas.microsoft.com/office/drawing/2016/5/12/chartex" xmlns:cx7="http://schemas.microsoft.com/office/drawing/2016/5/13/chartex" xmlns:cx8="http://schemas.microsoft.com/office/drawing/2016/5/14/chartex" xmlns:mc="http://schemas.openxmlformats.org/markup-compatibility/2006" xmlns:aink="http://schemas.microsoft.com/office/drawing/2016/ink" xmlns:am3d="http://schemas.microsoft.com/office/drawing/2017/model3d" xmlns:o="urn:schemas-microsoft-com:office:office" xmlns:oel="http://schemas.microsoft.com/office/2019/extlst" xmlns:r="http://schemas.openxmlformats.org/officeDocument/2006/relationships" xmlns:m="http://schemas.openxmlformats.org/officeDocument/2006/math" xmlns:v="urn:schemas-microsoft-com:vml" xmlns:wp14="http://schemas.microsoft.com/office/word/2010/wordprocessingDrawing" xmlns:wp="http://schemas.openxmlformats.org/drawingml/2006/wordprocessingDrawing" xmlns:w10="urn:schemas-microsoft-com:office:word" xmlns:w="http://schemas.openxmlformats.org/wordprocessingml/2006/main" xmlns:w14="http://schemas.microsoft.com/office/word/2010/wordml" xmlns:w15="http://schemas.microsoft.com/office/word/2012/wordml" xmlns:w16cex="http://schemas.microsoft.com/office/word/2018/wordml/cex" xmlns:w16cid="http://schemas.microsoft.com/office/word/2016/wordml/cid" xmlns:w16="http://schemas.microsoft.com/office/word/2018/wordml" xmlns:w16sdtdh="http://schemas.microsoft.com/office/word/2020/wordml/sdtdatahash" xmlns:w16se="http://schemas.microsoft.com/office/word/2015/wordml/symex" xmlns:wpg="http://schemas.microsoft.com/office/word/2010/wordprocessingGroup" xmlns:wpi="http://schemas.microsoft.com/office/word/2010/wordprocessingInk" xmlns:wne="http://schemas.microsoft.com/office/word/2006/wordml" xmlns:wps="http://schemas.microsoft.com/office/word/2010/wordprocessingShape" mc:Ignorable="w14 w15 w16se w16cid w16 w16cex w16sdtdh wp14">
+<w:hdr xmlns:wpc="http://schemas.microsoft.com/office/word/2010/wordprocessingCanvas" xmlns:cx="http://schemas.microsoft.com/office/drawing/2014/chartex" xmlns:cx1="http://schemas.microsoft.com/office/drawing/2015/9/8/chartex" xmlns:cx2="http://schemas.microsoft.com/office/drawing/2015/10/21/chartex" xmlns:cx3="http://schemas.microsoft.com/office/drawing/2016/5/9/chartex" xmlns:cx4="http://schemas.microsoft.com/office/drawing/2016/5/10/chartex" xmlns:cx5="http://schemas.microsoft.com/office/drawing/2016/5/11/chartex" xmlns:cx6="http://schemas.microsoft.com/office/drawing/2016/5/12/chartex" xmlns:cx7="http://schemas.microsoft.com/office/drawing/2016/5/13/chartex" xmlns:cx8="http://schemas.microsoft.com/office/drawing/2016/5/14/chartex" xmlns:mc="http://schemas.openxmlformats.org/markup-compatibility/2006" xmlns:aink="http://schemas.microsoft.com/office/drawing/2016/ink" xmlns:am3d="http://schemas.microsoft.com/office/drawing/2017/model3d" xmlns:o="urn:schemas-microsoft-com:office:office" xmlns:oel="http://schemas.microsoft.com/office/2019/extlst" xmlns:r="http://schemas.openxmlformats.org/officeDocument/2006/relationships" xmlns:m="http://schemas.openxmlformats.org/officeDocument/2006/math" xmlns:v="urn:schemas-microsoft-com:vml" xmlns:wp14="http://schemas.microsoft.com/office/word/2010/wordprocessingDrawing" xmlns:wp="http://schemas.openxmlformats.org/drawingml/2006/wordprocessingDrawing" xmlns:w10="urn:schemas-microsoft-com:office:word" xmlns:w="http://schemas.openxmlformats.org/wordprocessingml/2006/main" xmlns:w14="http://schemas.microsoft.com/office/word/2010/wordml" xmlns:w15="http://schemas.microsoft.com/office/word/2012/wordml" xmlns:w16cex="http://schemas.microsoft.com/office/word/2018/wordml/cex" xmlns:w16cid="http://schemas.microsoft.com/office/word/2016/wordml/cid" xmlns:w16="http://schemas.microsoft.com/office/word/2018/wordml" xmlns:w16du="http://schemas.microsoft.com/office/word/2023/wordml/word16du" xmlns:w16sdtdh="http://schemas.microsoft.com/office/word/2020/wordml/sdtdatahash" xmlns:w16se="http://schemas.microsoft.com/office/word/2015/wordml/symex" xmlns:wpg="http://schemas.microsoft.com/office/word/2010/wordprocessingGroup" xmlns:wpi="http://schemas.microsoft.com/office/word/2010/wordprocessingInk" xmlns:wne="http://schemas.microsoft.com/office/word/2006/wordml" xmlns:wps="http://schemas.microsoft.com/office/word/2010/wordprocessingShape" mc:Ignorable="w14 w15 w16se w16cid w16 w16cex w16sdtdh w16du wp14">
   <w:p>
     <w:pPr>
       <w:pStyle w:val="En-tte"/>
@@ -1630,7 +1447,7 @@
 </file>
 
 <file path=word/header2.xml><?xml version="1.0" encoding="utf-8"?>
-<w:hdr xmlns:wpc="http://schemas.microsoft.com/office/word/2010/wordprocessingCanvas" xmlns:cx="http://schemas.microsoft.com/office/drawing/2014/chartex" xmlns:cx1="http://schemas.microsoft.com/office/drawing/2015/9/8/chartex" xmlns:cx2="http://schemas.microsoft.com/office/drawing/2015/10/21/chartex" xmlns:cx3="http://schemas.microsoft.com/office/drawing/2016/5/9/chartex" xmlns:cx4="http://schemas.microsoft.com/office/drawing/2016/5/10/chartex" xmlns:cx5="http://schemas.microsoft.com/office/drawing/2016/5/11/chartex" xmlns:cx6="http://schemas.microsoft.com/office/drawing/2016/5/12/chartex" xmlns:cx7="http://schemas.microsoft.com/office/drawing/2016/5/13/chartex" xmlns:cx8="http://schemas.microsoft.com/office/drawing/2016/5/14/chartex" xmlns:mc="http://schemas.openxmlformats.org/markup-compatibility/2006" xmlns:aink="http://schemas.microsoft.com/office/drawing/2016/ink" xmlns:am3d="http://schemas.microsoft.com/office/drawing/2017/model3d" xmlns:o="urn:schemas-microsoft-com:office:office" xmlns:oel="http://schemas.microsoft.com/office/2019/extlst" xmlns:r="http://schemas.openxmlformats.org/officeDocument/2006/relationships" xmlns:m="http://schemas.openxmlformats.org/officeDocument/2006/math" xmlns:v="urn:schemas-microsoft-com:vml" xmlns:wp14="http://schemas.microsoft.com/office/word/2010/wordprocessingDrawing" xmlns:wp="http://schemas.openxmlformats.org/drawingml/2006/wordprocessingDrawing" xmlns:w10="urn:schemas-microsoft-com:office:word" xmlns:w="http://schemas.openxmlformats.org/wordprocessingml/2006/main" xmlns:w14="http://schemas.microsoft.com/office/word/2010/wordml" xmlns:w15="http://schemas.microsoft.com/office/word/2012/wordml" xmlns:w16cex="http://schemas.microsoft.com/office/word/2018/wordml/cex" xmlns:w16cid="http://schemas.microsoft.com/office/word/2016/wordml/cid" xmlns:w16="http://schemas.microsoft.com/office/word/2018/wordml" xmlns:w16sdtdh="http://schemas.microsoft.com/office/word/2020/wordml/sdtdatahash" xmlns:w16se="http://schemas.microsoft.com/office/word/2015/wordml/symex" xmlns:wpg="http://schemas.microsoft.com/office/word/2010/wordprocessingGroup" xmlns:wpi="http://schemas.microsoft.com/office/word/2010/wordprocessingInk" xmlns:wne="http://schemas.microsoft.com/office/word/2006/wordml" xmlns:wps="http://schemas.microsoft.com/office/word/2010/wordprocessingShape" mc:Ignorable="w14 w15 w16se w16cid w16 w16cex w16sdtdh wp14">
+<w:hdr xmlns:wpc="http://schemas.microsoft.com/office/word/2010/wordprocessingCanvas" xmlns:cx="http://schemas.microsoft.com/office/drawing/2014/chartex" xmlns:cx1="http://schemas.microsoft.com/office/drawing/2015/9/8/chartex" xmlns:cx2="http://schemas.microsoft.com/office/drawing/2015/10/21/chartex" xmlns:cx3="http://schemas.microsoft.com/office/drawing/2016/5/9/chartex" xmlns:cx4="http://schemas.microsoft.com/office/drawing/2016/5/10/chartex" xmlns:cx5="http://schemas.microsoft.com/office/drawing/2016/5/11/chartex" xmlns:cx6="http://schemas.microsoft.com/office/drawing/2016/5/12/chartex" xmlns:cx7="http://schemas.microsoft.com/office/drawing/2016/5/13/chartex" xmlns:cx8="http://schemas.microsoft.com/office/drawing/2016/5/14/chartex" xmlns:mc="http://schemas.openxmlformats.org/markup-compatibility/2006" xmlns:aink="http://schemas.microsoft.com/office/drawing/2016/ink" xmlns:am3d="http://schemas.microsoft.com/office/drawing/2017/model3d" xmlns:o="urn:schemas-microsoft-com:office:office" xmlns:oel="http://schemas.microsoft.com/office/2019/extlst" xmlns:r="http://schemas.openxmlformats.org/officeDocument/2006/relationships" xmlns:m="http://schemas.openxmlformats.org/officeDocument/2006/math" xmlns:v="urn:schemas-microsoft-com:vml" xmlns:wp14="http://schemas.microsoft.com/office/word/2010/wordprocessingDrawing" xmlns:wp="http://schemas.openxmlformats.org/drawingml/2006/wordprocessingDrawing" xmlns:w10="urn:schemas-microsoft-com:office:word" xmlns:w="http://schemas.openxmlformats.org/wordprocessingml/2006/main" xmlns:w14="http://schemas.microsoft.com/office/word/2010/wordml" xmlns:w15="http://schemas.microsoft.com/office/word/2012/wordml" xmlns:w16cex="http://schemas.microsoft.com/office/word/2018/wordml/cex" xmlns:w16cid="http://schemas.microsoft.com/office/word/2016/wordml/cid" xmlns:w16="http://schemas.microsoft.com/office/word/2018/wordml" xmlns:w16du="http://schemas.microsoft.com/office/word/2023/wordml/word16du" xmlns:w16sdtdh="http://schemas.microsoft.com/office/word/2020/wordml/sdtdatahash" xmlns:w16se="http://schemas.microsoft.com/office/word/2015/wordml/symex" xmlns:wpg="http://schemas.microsoft.com/office/word/2010/wordprocessingGroup" xmlns:wpi="http://schemas.microsoft.com/office/word/2010/wordprocessingInk" xmlns:wne="http://schemas.microsoft.com/office/word/2006/wordml" xmlns:wps="http://schemas.microsoft.com/office/word/2010/wordprocessingShape" mc:Ignorable="w14 w15 w16se w16cid w16 w16cex w16sdtdh w16du wp14">
   <w:p>
     <w:pPr>
       <w:pStyle w:val="En-tte"/>
@@ -1640,7 +1457,7 @@
 </file>
 
 <file path=word/header3.xml><?xml version="1.0" encoding="utf-8"?>
-<w:hdr xmlns:wpc="http://schemas.microsoft.com/office/word/2010/wordprocessingCanvas" xmlns:cx="http://schemas.microsoft.com/office/drawing/2014/chartex" xmlns:cx1="http://schemas.microsoft.com/office/drawing/2015/9/8/chartex" xmlns:cx2="http://schemas.microsoft.com/office/drawing/2015/10/21/chartex" xmlns:cx3="http://schemas.microsoft.com/office/drawing/2016/5/9/chartex" xmlns:cx4="http://schemas.microsoft.com/office/drawing/2016/5/10/chartex" xmlns:cx5="http://schemas.microsoft.com/office/drawing/2016/5/11/chartex" xmlns:cx6="http://schemas.microsoft.com/office/drawing/2016/5/12/chartex" xmlns:cx7="http://schemas.microsoft.com/office/drawing/2016/5/13/chartex" xmlns:cx8="http://schemas.microsoft.com/office/drawing/2016/5/14/chartex" xmlns:mc="http://schemas.openxmlformats.org/markup-compatibility/2006" xmlns:aink="http://schemas.microsoft.com/office/drawing/2016/ink" xmlns:am3d="http://schemas.microsoft.com/office/drawing/2017/model3d" xmlns:o="urn:schemas-microsoft-com:office:office" xmlns:oel="http://schemas.microsoft.com/office/2019/extlst" xmlns:r="http://schemas.openxmlformats.org/officeDocument/2006/relationships" xmlns:m="http://schemas.openxmlformats.org/officeDocument/2006/math" xmlns:v="urn:schemas-microsoft-com:vml" xmlns:wp14="http://schemas.microsoft.com/office/word/2010/wordprocessingDrawing" xmlns:wp="http://schemas.openxmlformats.org/drawingml/2006/wordprocessingDrawing" xmlns:w10="urn:schemas-microsoft-com:office:word" xmlns:w="http://schemas.openxmlformats.org/wordprocessingml/2006/main" xmlns:w14="http://schemas.microsoft.com/office/word/2010/wordml" xmlns:w15="http://schemas.microsoft.com/office/word/2012/wordml" xmlns:w16cex="http://schemas.microsoft.com/office/word/2018/wordml/cex" xmlns:w16cid="http://schemas.microsoft.com/office/word/2016/wordml/cid" xmlns:w16="http://schemas.microsoft.com/office/word/2018/wordml" xmlns:w16sdtdh="http://schemas.microsoft.com/office/word/2020/wordml/sdtdatahash" xmlns:w16se="http://schemas.microsoft.com/office/word/2015/wordml/symex" xmlns:wpg="http://schemas.microsoft.com/office/word/2010/wordprocessingGroup" xmlns:wpi="http://schemas.microsoft.com/office/word/2010/wordprocessingInk" xmlns:wne="http://schemas.microsoft.com/office/word/2006/wordml" xmlns:wps="http://schemas.microsoft.com/office/word/2010/wordprocessingShape" mc:Ignorable="w14 w15 w16se w16cid w16 w16cex w16sdtdh wp14">
+<w:hdr xmlns:wpc="http://schemas.microsoft.com/office/word/2010/wordprocessingCanvas" xmlns:cx="http://schemas.microsoft.com/office/drawing/2014/chartex" xmlns:cx1="http://schemas.microsoft.com/office/drawing/2015/9/8/chartex" xmlns:cx2="http://schemas.microsoft.com/office/drawing/2015/10/21/chartex" xmlns:cx3="http://schemas.microsoft.com/office/drawing/2016/5/9/chartex" xmlns:cx4="http://schemas.microsoft.com/office/drawing/2016/5/10/chartex" xmlns:cx5="http://schemas.microsoft.com/office/drawing/2016/5/11/chartex" xmlns:cx6="http://schemas.microsoft.com/office/drawing/2016/5/12/chartex" xmlns:cx7="http://schemas.microsoft.com/office/drawing/2016/5/13/chartex" xmlns:cx8="http://schemas.microsoft.com/office/drawing/2016/5/14/chartex" xmlns:mc="http://schemas.openxmlformats.org/markup-compatibility/2006" xmlns:aink="http://schemas.microsoft.com/office/drawing/2016/ink" xmlns:am3d="http://schemas.microsoft.com/office/drawing/2017/model3d" xmlns:o="urn:schemas-microsoft-com:office:office" xmlns:oel="http://schemas.microsoft.com/office/2019/extlst" xmlns:r="http://schemas.openxmlformats.org/officeDocument/2006/relationships" xmlns:m="http://schemas.openxmlformats.org/officeDocument/2006/math" xmlns:v="urn:schemas-microsoft-com:vml" xmlns:wp14="http://schemas.microsoft.com/office/word/2010/wordprocessingDrawing" xmlns:wp="http://schemas.openxmlformats.org/drawingml/2006/wordprocessingDrawing" xmlns:w10="urn:schemas-microsoft-com:office:word" xmlns:w="http://schemas.openxmlformats.org/wordprocessingml/2006/main" xmlns:w14="http://schemas.microsoft.com/office/word/2010/wordml" xmlns:w15="http://schemas.microsoft.com/office/word/2012/wordml" xmlns:w16cex="http://schemas.microsoft.com/office/word/2018/wordml/cex" xmlns:w16cid="http://schemas.microsoft.com/office/word/2016/wordml/cid" xmlns:w16="http://schemas.microsoft.com/office/word/2018/wordml" xmlns:w16du="http://schemas.microsoft.com/office/word/2023/wordml/word16du" xmlns:w16sdtdh="http://schemas.microsoft.com/office/word/2020/wordml/sdtdatahash" xmlns:w16se="http://schemas.microsoft.com/office/word/2015/wordml/symex" xmlns:wpg="http://schemas.microsoft.com/office/word/2010/wordprocessingGroup" xmlns:wpi="http://schemas.microsoft.com/office/word/2010/wordprocessingInk" xmlns:wne="http://schemas.microsoft.com/office/word/2006/wordml" xmlns:wps="http://schemas.microsoft.com/office/word/2010/wordprocessingShape" mc:Ignorable="w14 w15 w16se w16cid w16 w16cex w16sdtdh w16du wp14">
   <w:p>
     <w:pPr>
       <w:pStyle w:val="En-tte"/>
@@ -1650,7 +1467,7 @@
 </file>
 
 <file path=word/numbering.xml><?xml version="1.0" encoding="utf-8"?>
-<w:numbering xmlns:aink="http://schemas.microsoft.com/office/drawing/2016/ink" xmlns:am3d="http://schemas.microsoft.com/office/drawing/2017/model3d" xmlns:cx="http://schemas.microsoft.com/office/drawing/2014/chartex" xmlns:cx1="http://schemas.microsoft.com/office/drawing/2015/9/8/chartex" xmlns:cx2="http://schemas.microsoft.com/office/drawing/2015/10/21/chartex" xmlns:cx3="http://schemas.microsoft.com/office/drawing/2016/5/9/chartex" xmlns:cx4="http://schemas.microsoft.com/office/drawing/2016/5/10/chartex" xmlns:cx5="http://schemas.microsoft.com/office/drawing/2016/5/11/chartex" xmlns:cx6="http://schemas.microsoft.com/office/drawing/2016/5/12/chartex" xmlns:cx7="http://schemas.microsoft.com/office/drawing/2016/5/13/chartex" xmlns:cx8="http://schemas.microsoft.com/office/drawing/2016/5/14/chartex" xmlns:m="http://schemas.openxmlformats.org/officeDocument/2006/math" xmlns:mc="http://schemas.openxmlformats.org/markup-compatibility/2006" xmlns:o="urn:schemas-microsoft-com:office:office" xmlns:oel="http://schemas.microsoft.com/office/2019/extlst" xmlns:r="http://schemas.openxmlformats.org/officeDocument/2006/relationships" xmlns:v="urn:schemas-microsoft-com:vml" xmlns:w="http://schemas.openxmlformats.org/wordprocessingml/2006/main" xmlns:w10="urn:schemas-microsoft-com:office:word" xmlns:w14="http://schemas.microsoft.com/office/word/2010/wordml" xmlns:w15="http://schemas.microsoft.com/office/word/2012/wordml" xmlns:w16="http://schemas.microsoft.com/office/word/2018/wordml" xmlns:w16cex="http://schemas.microsoft.com/office/word/2018/wordml/cex" xmlns:w16cid="http://schemas.microsoft.com/office/word/2016/wordml/cid" xmlns:w16sdtdh="http://schemas.microsoft.com/office/word/2020/wordml/sdtdatahash" xmlns:w16se="http://schemas.microsoft.com/office/word/2015/wordml/symex" xmlns:wne="http://schemas.microsoft.com/office/word/2006/wordml" xmlns:wp="http://schemas.openxmlformats.org/drawingml/2006/wordprocessingDrawing" xmlns:wp14="http://schemas.microsoft.com/office/word/2010/wordprocessingDrawing" xmlns:wpc="http://schemas.microsoft.com/office/word/2010/wordprocessingCanvas" xmlns:wpg="http://schemas.microsoft.com/office/word/2010/wordprocessingGroup" xmlns:wpi="http://schemas.microsoft.com/office/word/2010/wordprocessingInk" xmlns:wps="http://schemas.microsoft.com/office/word/2010/wordprocessingShape" mc:Ignorable="w14 w15 w16se w16cid w16 w16cex w16sdtdh wp14">
+<w:numbering xmlns:aink="http://schemas.microsoft.com/office/drawing/2016/ink" xmlns:am3d="http://schemas.microsoft.com/office/drawing/2017/model3d" xmlns:cx="http://schemas.microsoft.com/office/drawing/2014/chartex" xmlns:cx1="http://schemas.microsoft.com/office/drawing/2015/9/8/chartex" xmlns:cx2="http://schemas.microsoft.com/office/drawing/2015/10/21/chartex" xmlns:cx3="http://schemas.microsoft.com/office/drawing/2016/5/9/chartex" xmlns:cx4="http://schemas.microsoft.com/office/drawing/2016/5/10/chartex" xmlns:cx5="http://schemas.microsoft.com/office/drawing/2016/5/11/chartex" xmlns:cx6="http://schemas.microsoft.com/office/drawing/2016/5/12/chartex" xmlns:cx7="http://schemas.microsoft.com/office/drawing/2016/5/13/chartex" xmlns:cx8="http://schemas.microsoft.com/office/drawing/2016/5/14/chartex" xmlns:m="http://schemas.openxmlformats.org/officeDocument/2006/math" xmlns:mc="http://schemas.openxmlformats.org/markup-compatibility/2006" xmlns:o="urn:schemas-microsoft-com:office:office" xmlns:oel="http://schemas.microsoft.com/office/2019/extlst" xmlns:r="http://schemas.openxmlformats.org/officeDocument/2006/relationships" xmlns:v="urn:schemas-microsoft-com:vml" xmlns:w="http://schemas.openxmlformats.org/wordprocessingml/2006/main" xmlns:w10="urn:schemas-microsoft-com:office:word" xmlns:w14="http://schemas.microsoft.com/office/word/2010/wordml" xmlns:w15="http://schemas.microsoft.com/office/word/2012/wordml" xmlns:w16="http://schemas.microsoft.com/office/word/2018/wordml" xmlns:w16cex="http://schemas.microsoft.com/office/word/2018/wordml/cex" xmlns:w16cid="http://schemas.microsoft.com/office/word/2016/wordml/cid" xmlns:w16du="http://schemas.microsoft.com/office/word/2023/wordml/word16du" xmlns:w16sdtdh="http://schemas.microsoft.com/office/word/2020/wordml/sdtdatahash" xmlns:w16se="http://schemas.microsoft.com/office/word/2015/wordml/symex" xmlns:wne="http://schemas.microsoft.com/office/word/2006/wordml" xmlns:wp="http://schemas.openxmlformats.org/drawingml/2006/wordprocessingDrawing" xmlns:wp14="http://schemas.microsoft.com/office/word/2010/wordprocessingDrawing" xmlns:wpc="http://schemas.microsoft.com/office/word/2010/wordprocessingCanvas" xmlns:wpg="http://schemas.microsoft.com/office/word/2010/wordprocessingGroup" xmlns:wpi="http://schemas.microsoft.com/office/word/2010/wordprocessingInk" xmlns:wps="http://schemas.microsoft.com/office/word/2010/wordprocessingShape" mc:Ignorable="w14 w15 w16se w16cid w16 w16cex w16sdtdh w16du wp14">
   <w:abstractNum w15:restartNumberingAfterBreak="0" w:abstractNumId="0">
     <w:nsid w:val="1482775B"/>
     <w:multiLevelType w:val="multilevel"/>
@@ -1839,6 +1656,118 @@
         </w:tabs>
         <w:ind w:hanging="480" w:left="6240"/>
       </w:pPr>
+    </w:lvl>
+  </w:abstractNum>
+  <w:abstractNum w15:restartNumberingAfterBreak="0" w:abstractNumId="2">
+    <w:nsid w:val="373B0EF6"/>
+    <w:multiLevelType w:val="hybridMultilevel"/>
+    <w:tmpl w:val="C6AE828A"/>
+    <w:lvl w:ilvl="0" w:tplc="3FEC905C">
+      <w:numFmt w:val="bullet"/>
+      <w:lvlText w:val="-"/>
+      <w:lvlJc w:val="left"/>
+      <w:pPr>
+        <w:ind w:hanging="360" w:left="720"/>
+      </w:pPr>
+      <w:rPr>
+        <w:rFonts w:ascii="Cambria" w:cstheme="minorBidi" w:eastAsiaTheme="minorEastAsia" w:hAnsi="Cambria" w:hint="default"/>
+      </w:rPr>
+    </w:lvl>
+    <w:lvl w:ilvl="1" w:tentative="1" w:tplc="040C0003">
+      <w:start w:val="1"/>
+      <w:numFmt w:val="bullet"/>
+      <w:lvlText w:val="o"/>
+      <w:lvlJc w:val="left"/>
+      <w:pPr>
+        <w:ind w:hanging="360" w:left="1440"/>
+      </w:pPr>
+      <w:rPr>
+        <w:rFonts w:ascii="Courier New" w:cs="Courier New" w:hAnsi="Courier New" w:hint="default"/>
+      </w:rPr>
+    </w:lvl>
+    <w:lvl w:ilvl="2" w:tentative="1" w:tplc="040C0005">
+      <w:start w:val="1"/>
+      <w:numFmt w:val="bullet"/>
+      <w:lvlText w:val=""/>
+      <w:lvlJc w:val="left"/>
+      <w:pPr>
+        <w:ind w:hanging="360" w:left="2160"/>
+      </w:pPr>
+      <w:rPr>
+        <w:rFonts w:ascii="Wingdings" w:hAnsi="Wingdings" w:hint="default"/>
+      </w:rPr>
+    </w:lvl>
+    <w:lvl w:ilvl="3" w:tentative="1" w:tplc="040C0001">
+      <w:start w:val="1"/>
+      <w:numFmt w:val="bullet"/>
+      <w:lvlText w:val=""/>
+      <w:lvlJc w:val="left"/>
+      <w:pPr>
+        <w:ind w:hanging="360" w:left="2880"/>
+      </w:pPr>
+      <w:rPr>
+        <w:rFonts w:ascii="Symbol" w:hAnsi="Symbol" w:hint="default"/>
+      </w:rPr>
+    </w:lvl>
+    <w:lvl w:ilvl="4" w:tentative="1" w:tplc="040C0003">
+      <w:start w:val="1"/>
+      <w:numFmt w:val="bullet"/>
+      <w:lvlText w:val="o"/>
+      <w:lvlJc w:val="left"/>
+      <w:pPr>
+        <w:ind w:hanging="360" w:left="3600"/>
+      </w:pPr>
+      <w:rPr>
+        <w:rFonts w:ascii="Courier New" w:cs="Courier New" w:hAnsi="Courier New" w:hint="default"/>
+      </w:rPr>
+    </w:lvl>
+    <w:lvl w:ilvl="5" w:tentative="1" w:tplc="040C0005">
+      <w:start w:val="1"/>
+      <w:numFmt w:val="bullet"/>
+      <w:lvlText w:val=""/>
+      <w:lvlJc w:val="left"/>
+      <w:pPr>
+        <w:ind w:hanging="360" w:left="4320"/>
+      </w:pPr>
+      <w:rPr>
+        <w:rFonts w:ascii="Wingdings" w:hAnsi="Wingdings" w:hint="default"/>
+      </w:rPr>
+    </w:lvl>
+    <w:lvl w:ilvl="6" w:tentative="1" w:tplc="040C0001">
+      <w:start w:val="1"/>
+      <w:numFmt w:val="bullet"/>
+      <w:lvlText w:val=""/>
+      <w:lvlJc w:val="left"/>
+      <w:pPr>
+        <w:ind w:hanging="360" w:left="5040"/>
+      </w:pPr>
+      <w:rPr>
+        <w:rFonts w:ascii="Symbol" w:hAnsi="Symbol" w:hint="default"/>
+      </w:rPr>
+    </w:lvl>
+    <w:lvl w:ilvl="7" w:tentative="1" w:tplc="040C0003">
+      <w:start w:val="1"/>
+      <w:numFmt w:val="bullet"/>
+      <w:lvlText w:val="o"/>
+      <w:lvlJc w:val="left"/>
+      <w:pPr>
+        <w:ind w:hanging="360" w:left="5760"/>
+      </w:pPr>
+      <w:rPr>
+        <w:rFonts w:ascii="Courier New" w:cs="Courier New" w:hAnsi="Courier New" w:hint="default"/>
+      </w:rPr>
+    </w:lvl>
+    <w:lvl w:ilvl="8" w:tentative="1" w:tplc="040C0005">
+      <w:start w:val="1"/>
+      <w:numFmt w:val="bullet"/>
+      <w:lvlText w:val=""/>
+      <w:lvlJc w:val="left"/>
+      <w:pPr>
+        <w:ind w:hanging="360" w:left="6480"/>
+      </w:pPr>
+      <w:rPr>
+        <w:rFonts w:ascii="Wingdings" w:hAnsi="Wingdings" w:hint="default"/>
+      </w:rPr>
     </w:lvl>
   </w:abstractNum>
   <w:abstractNum w:abstractNumId="990">
@@ -2110,6 +2039,9 @@
   </w:num>
   <w:num w16cid:durableId="701979744" w:numId="11">
     <w:abstractNumId w:val="0"/>
+  </w:num>
+  <w:num w16cid:durableId="407387070" w:numId="12">
+    <w:abstractNumId w:val="2"/>
   </w:num>
   <w:num w:numId="1000">
     <w:abstractNumId w:val="990"/>
@@ -2157,7 +2089,7 @@
 </file>
 
 <file path=word/styles.xml><?xml version="1.0" encoding="utf-8"?>
-<w:styles xmlns:mc="http://schemas.openxmlformats.org/markup-compatibility/2006" xmlns:r="http://schemas.openxmlformats.org/officeDocument/2006/relationships" xmlns:w="http://schemas.openxmlformats.org/wordprocessingml/2006/main" xmlns:w14="http://schemas.microsoft.com/office/word/2010/wordml" xmlns:w15="http://schemas.microsoft.com/office/word/2012/wordml" xmlns:w16="http://schemas.microsoft.com/office/word/2018/wordml" xmlns:w16cex="http://schemas.microsoft.com/office/word/2018/wordml/cex" xmlns:w16cid="http://schemas.microsoft.com/office/word/2016/wordml/cid" xmlns:w16sdtdh="http://schemas.microsoft.com/office/word/2020/wordml/sdtdatahash" xmlns:w16se="http://schemas.microsoft.com/office/word/2015/wordml/symex" mc:Ignorable="w14 w15 w16se w16cid w16 w16cex w16sdtdh">
+<w:styles xmlns:mc="http://schemas.openxmlformats.org/markup-compatibility/2006" xmlns:r="http://schemas.openxmlformats.org/officeDocument/2006/relationships" xmlns:w="http://schemas.openxmlformats.org/wordprocessingml/2006/main" xmlns:w14="http://schemas.microsoft.com/office/word/2010/wordml" xmlns:w15="http://schemas.microsoft.com/office/word/2012/wordml" xmlns:w16="http://schemas.microsoft.com/office/word/2018/wordml" xmlns:w16cex="http://schemas.microsoft.com/office/word/2018/wordml/cex" xmlns:w16cid="http://schemas.microsoft.com/office/word/2016/wordml/cid" xmlns:w16du="http://schemas.microsoft.com/office/word/2023/wordml/word16du" xmlns:w16sdtdh="http://schemas.microsoft.com/office/word/2020/wordml/sdtdatahash" xmlns:w16se="http://schemas.microsoft.com/office/word/2015/wordml/symex" mc:Ignorable="w14 w15 w16se w16cid w16 w16cex w16sdtdh w16du">
   <w:docDefaults>
     <w:rPrDefault>
       <w:rPr>
@@ -2447,16 +2379,24 @@
   <w:style w:default="1" w:styleId="Normal" w:type="paragraph">
     <w:name w:val="Normal"/>
     <w:qFormat/>
-    <w:rsid w:val="001A09DC"/>
+    <w:rsid w:val="00335B87"/>
+    <w:pPr>
+      <w:spacing w:line="360" w:lineRule="auto"/>
+    </w:pPr>
+    <w:rPr>
+      <w:rFonts w:ascii="Times New Roman" w:hAnsi="Times New Roman"/>
+      <w:sz w:val="24"/>
+    </w:rPr>
   </w:style>
   <w:style w:styleId="Titre1" w:type="paragraph">
     <w:name w:val="heading 1"/>
     <w:basedOn w:val="Normal"/>
     <w:next w:val="Normal"/>
     <w:link w:val="Titre1Car"/>
+    <w:autoRedefine/>
     <w:uiPriority w:val="9"/>
     <w:qFormat/>
-    <w:rsid w:val="005F7AD3"/>
+    <w:rsid w:val="00F77D6C"/>
     <w:pPr>
       <w:keepNext/>
       <w:keepLines/>
@@ -2464,7 +2404,7 @@
       <w:outlineLvl w:val="0"/>
     </w:pPr>
     <w:rPr>
-      <w:rFonts w:asciiTheme="majorHAnsi" w:cstheme="majorBidi" w:eastAsiaTheme="majorEastAsia" w:hAnsiTheme="majorHAnsi"/>
+      <w:rFonts w:cs="Times New Roman" w:eastAsiaTheme="majorEastAsia"/>
       <w:b/>
       <w:bCs/>
       <w:spacing w:val="4"/>
@@ -2477,10 +2417,11 @@
     <w:basedOn w:val="Normal"/>
     <w:next w:val="Normal"/>
     <w:link w:val="Titre2Car"/>
+    <w:autoRedefine/>
     <w:uiPriority w:val="9"/>
     <w:unhideWhenUsed/>
     <w:qFormat/>
-    <w:rsid w:val="005F7AD3"/>
+    <w:rsid w:val="00F77D6C"/>
     <w:pPr>
       <w:keepNext/>
       <w:keepLines/>
@@ -2488,7 +2429,7 @@
       <w:outlineLvl w:val="1"/>
     </w:pPr>
     <w:rPr>
-      <w:rFonts w:asciiTheme="majorHAnsi" w:cstheme="majorBidi" w:eastAsiaTheme="majorEastAsia" w:hAnsiTheme="majorHAnsi"/>
+      <w:rFonts w:cs="Times New Roman" w:eastAsiaTheme="majorEastAsia"/>
       <w:b/>
       <w:bCs/>
       <w:sz w:val="28"/>
@@ -2500,10 +2441,11 @@
     <w:basedOn w:val="Normal"/>
     <w:next w:val="Normal"/>
     <w:link w:val="Titre3Car"/>
+    <w:autoRedefine/>
     <w:uiPriority w:val="9"/>
     <w:unhideWhenUsed/>
     <w:qFormat/>
-    <w:rsid w:val="005F7AD3"/>
+    <w:rsid w:val="00F77D6C"/>
     <w:pPr>
       <w:keepNext/>
       <w:keepLines/>
@@ -2511,9 +2453,8 @@
       <w:outlineLvl w:val="2"/>
     </w:pPr>
     <w:rPr>
-      <w:rFonts w:asciiTheme="majorHAnsi" w:cstheme="majorBidi" w:eastAsiaTheme="majorEastAsia" w:hAnsiTheme="majorHAnsi"/>
+      <w:rFonts w:cs="Times New Roman" w:eastAsiaTheme="majorEastAsia"/>
       <w:spacing w:val="4"/>
-      <w:sz w:val="24"/>
       <w:szCs w:val="24"/>
     </w:rPr>
   </w:style>
@@ -2522,10 +2463,11 @@
     <w:basedOn w:val="Normal"/>
     <w:next w:val="Normal"/>
     <w:link w:val="Titre4Car"/>
+    <w:autoRedefine/>
     <w:uiPriority w:val="9"/>
     <w:unhideWhenUsed/>
     <w:qFormat/>
-    <w:rsid w:val="005F7AD3"/>
+    <w:rsid w:val="00F77D6C"/>
     <w:pPr>
       <w:keepNext/>
       <w:keepLines/>
@@ -2533,10 +2475,9 @@
       <w:outlineLvl w:val="3"/>
     </w:pPr>
     <w:rPr>
-      <w:rFonts w:asciiTheme="majorHAnsi" w:cstheme="majorBidi" w:eastAsiaTheme="majorEastAsia" w:hAnsiTheme="majorHAnsi"/>
+      <w:rFonts w:cs="Times New Roman" w:eastAsiaTheme="majorEastAsia"/>
       <w:i/>
       <w:iCs/>
-      <w:sz w:val="24"/>
       <w:szCs w:val="24"/>
     </w:rPr>
   </w:style>
@@ -2545,10 +2486,11 @@
     <w:basedOn w:val="Normal"/>
     <w:next w:val="Normal"/>
     <w:link w:val="Titre5Car"/>
+    <w:autoRedefine/>
     <w:uiPriority w:val="9"/>
     <w:unhideWhenUsed/>
     <w:qFormat/>
-    <w:rsid w:val="005F7AD3"/>
+    <w:rsid w:val="00F77D6C"/>
     <w:pPr>
       <w:keepNext/>
       <w:keepLines/>
@@ -2556,7 +2498,7 @@
       <w:outlineLvl w:val="4"/>
     </w:pPr>
     <w:rPr>
-      <w:rFonts w:asciiTheme="majorHAnsi" w:cstheme="majorBidi" w:eastAsiaTheme="majorEastAsia" w:hAnsiTheme="majorHAnsi"/>
+      <w:rFonts w:cs="Times New Roman" w:eastAsiaTheme="majorEastAsia"/>
       <w:b/>
       <w:bCs/>
     </w:rPr>
@@ -2566,10 +2508,11 @@
     <w:basedOn w:val="Normal"/>
     <w:next w:val="Normal"/>
     <w:link w:val="Titre6Car"/>
+    <w:autoRedefine/>
     <w:uiPriority w:val="9"/>
     <w:unhideWhenUsed/>
     <w:qFormat/>
-    <w:rsid w:val="005F7AD3"/>
+    <w:rsid w:val="00F77D6C"/>
     <w:pPr>
       <w:keepNext/>
       <w:keepLines/>
@@ -2577,7 +2520,7 @@
       <w:outlineLvl w:val="5"/>
     </w:pPr>
     <w:rPr>
-      <w:rFonts w:asciiTheme="majorHAnsi" w:cstheme="majorBidi" w:eastAsiaTheme="majorEastAsia" w:hAnsiTheme="majorHAnsi"/>
+      <w:rFonts w:cs="Times New Roman" w:eastAsiaTheme="majorEastAsia"/>
       <w:b/>
       <w:bCs/>
       <w:i/>
@@ -2589,6 +2532,7 @@
     <w:basedOn w:val="Normal"/>
     <w:next w:val="Normal"/>
     <w:link w:val="Titre7Car"/>
+    <w:autoRedefine/>
     <w:uiPriority w:val="9"/>
     <w:unhideWhenUsed/>
     <w:qFormat/>
@@ -2609,6 +2553,7 @@
     <w:basedOn w:val="Normal"/>
     <w:next w:val="Normal"/>
     <w:link w:val="Titre8Car"/>
+    <w:autoRedefine/>
     <w:uiPriority w:val="9"/>
     <w:unhideWhenUsed/>
     <w:qFormat/>
@@ -2629,6 +2574,7 @@
     <w:basedOn w:val="Normal"/>
     <w:next w:val="Normal"/>
     <w:link w:val="Titre9Car"/>
+    <w:autoRedefine/>
     <w:uiPriority w:val="9"/>
     <w:unhideWhenUsed/>
     <w:qFormat/>
@@ -2674,45 +2620,52 @@
   <w:style w:styleId="Corpsdetexte" w:type="paragraph">
     <w:name w:val="Body Text"/>
     <w:basedOn w:val="Normal"/>
-    <w:rsid w:val="00BD5C15"/>
+    <w:autoRedefine/>
+    <w:rsid w:val="00A14199"/>
     <w:pPr>
       <w:spacing w:after="180" w:before="180"/>
-      <w:jc w:val="left"/>
+      <w:ind w:firstLine="720"/>
     </w:pPr>
   </w:style>
   <w:style w:customStyle="1" w:styleId="FirstParagraph" w:type="paragraph">
     <w:name w:val="First Paragraph"/>
-    <w:basedOn w:val="Corpsdetexte"/>
+    <w:basedOn w:val="Normal"/>
     <w:next w:val="Corpsdetexte"/>
+    <w:rsid w:val="00151741"/>
+    <w:pPr>
+      <w:ind w:firstLine="720"/>
+    </w:pPr>
   </w:style>
   <w:style w:customStyle="1" w:styleId="Compact" w:type="paragraph">
     <w:name w:val="Compact"/>
     <w:basedOn w:val="Corpsdetexte"/>
-    <w:rsid w:val="003928E4"/>
+    <w:autoRedefine/>
+    <w:rsid w:val="00C20648"/>
     <w:pPr>
-      <w:spacing w:after="36" w:before="36"/>
+      <w:spacing w:after="36" w:before="36" w:line="240" w:lineRule="auto"/>
+      <w:ind w:firstLine="0"/>
+      <w:jc w:val="center"/>
     </w:pPr>
-    <w:rPr>
-      <w:sz w:val="18"/>
-    </w:rPr>
   </w:style>
   <w:style w:styleId="Titre" w:type="paragraph">
     <w:name w:val="Title"/>
     <w:basedOn w:val="Normal"/>
     <w:next w:val="Normal"/>
     <w:link w:val="TitreCar"/>
+    <w:autoRedefine/>
     <w:uiPriority w:val="10"/>
     <w:qFormat/>
-    <w:rsid w:val="00F56212"/>
+    <w:rsid w:val="00FC2C4E"/>
     <w:pPr>
-      <w:spacing w:after="360" w:before="360" w:line="240" w:lineRule="auto"/>
+      <w:spacing w:after="360" w:before="360"/>
       <w:contextualSpacing/>
       <w:jc w:val="center"/>
     </w:pPr>
     <w:rPr>
-      <w:rFonts w:asciiTheme="majorHAnsi" w:cstheme="majorBidi" w:eastAsiaTheme="majorEastAsia" w:hAnsiTheme="majorHAnsi"/>
+      <w:rFonts w:cstheme="majorBidi" w:eastAsiaTheme="majorEastAsia"/>
       <w:b/>
       <w:bCs/>
+      <w:color w:themeColor="text1" w:val="000000"/>
       <w:spacing w:val="-7"/>
       <w:sz w:val="36"/>
       <w:szCs w:val="48"/>
@@ -2725,22 +2678,23 @@
     <w:link w:val="Sous-titreCar"/>
     <w:uiPriority w:val="11"/>
     <w:qFormat/>
-    <w:rsid w:val="005F7AD3"/>
+    <w:rsid w:val="00F77D6C"/>
     <w:pPr>
       <w:numPr>
         <w:ilvl w:val="1"/>
       </w:numPr>
       <w:spacing w:after="240"/>
+      <w:ind w:hanging="1440" w:left="1440"/>
       <w:jc w:val="center"/>
     </w:pPr>
     <w:rPr>
-      <w:rFonts w:asciiTheme="majorHAnsi" w:cstheme="majorBidi" w:eastAsiaTheme="majorEastAsia" w:hAnsiTheme="majorHAnsi"/>
-      <w:sz w:val="24"/>
+      <w:rFonts w:cstheme="majorBidi" w:eastAsiaTheme="majorEastAsia"/>
       <w:szCs w:val="24"/>
     </w:rPr>
   </w:style>
   <w:style w:customStyle="1" w:styleId="Author" w:type="paragraph">
     <w:name w:val="Author"/>
+    <w:basedOn w:val="Normal"/>
     <w:next w:val="Corpsdetexte"/>
     <w:pPr>
       <w:keepNext/>
@@ -2750,6 +2704,7 @@
   </w:style>
   <w:style w:styleId="Date" w:type="paragraph">
     <w:name w:val="Date"/>
+    <w:basedOn w:val="Normal"/>
     <w:next w:val="Corpsdetexte"/>
     <w:pPr>
       <w:keepNext/>
@@ -2798,16 +2753,24 @@
     <w:next w:val="Corpsdetexte"/>
     <w:uiPriority w:val="9"/>
     <w:unhideWhenUsed/>
+    <w:rsid w:val="00D448BB"/>
     <w:pPr>
       <w:spacing w:after="100" w:before="100"/>
       <w:ind w:left="480" w:right="480"/>
     </w:pPr>
+    <w:rPr>
+      <w:color w:themeColor="text2" w:val="1F497D"/>
+    </w:rPr>
   </w:style>
   <w:style w:styleId="Notedebasdepage" w:type="paragraph">
     <w:name w:val="footnote text"/>
     <w:basedOn w:val="Normal"/>
     <w:uiPriority w:val="9"/>
     <w:unhideWhenUsed/>
+    <w:rsid w:val="006B4F46"/>
+    <w:rPr>
+      <w:sz w:val="20"/>
+    </w:rPr>
   </w:style>
   <w:style w:customStyle="1" w:styleId="FootnoteBlockText" w:type="paragraph">
     <w:name w:val="Footnote Block Text"/>
@@ -2883,13 +2846,21 @@
   <w:style w:customStyle="1" w:styleId="TableCaption" w:type="paragraph">
     <w:name w:val="Table Caption"/>
     <w:basedOn w:val="Lgende"/>
+    <w:rsid w:val="007C15D6"/>
     <w:pPr>
       <w:keepNext/>
     </w:pPr>
+    <w:rPr>
+      <w:sz w:val="24"/>
+    </w:rPr>
   </w:style>
   <w:style w:customStyle="1" w:styleId="ImageCaption" w:type="paragraph">
     <w:name w:val="Image Caption"/>
     <w:basedOn w:val="Lgende"/>
+    <w:rsid w:val="007C15D6"/>
+    <w:rPr>
+      <w:sz w:val="24"/>
+    </w:rPr>
   </w:style>
   <w:style w:customStyle="1" w:styleId="Figure" w:type="paragraph">
     <w:name w:val="Figure"/>
@@ -2918,14 +2889,15 @@
   <w:style w:customStyle="1" w:styleId="VerbatimChar" w:type="character">
     <w:name w:val="Verbatim Char"/>
     <w:basedOn w:val="LgendeCar"/>
-    <w:rPr>
-      <w:rFonts w:ascii="Consolas" w:hAnsi="Consolas"/>
+    <w:rsid w:val="007C15D6"/>
+    <w:rPr>
+      <w:rFonts w:ascii="Times New Roman" w:hAnsi="Times New Roman"/>
       <w:b w:val="0"/>
       <w:bCs/>
       <w:i/>
       <w:iCs w:val="0"/>
       <w:color w:themeColor="text2" w:val="1F497D"/>
-      <w:sz w:val="22"/>
+      <w:sz w:val="24"/>
       <w:szCs w:val="18"/>
     </w:rPr>
   </w:style>
@@ -2959,14 +2931,14 @@
   <w:style w:styleId="Lienhypertexte" w:type="character">
     <w:name w:val="Hyperlink"/>
     <w:basedOn w:val="LgendeCar"/>
-    <w:rsid w:val="00CB7534"/>
+    <w:rsid w:val="008623BA"/>
     <w:rPr>
       <w:b w:val="0"/>
       <w:bCs/>
       <w:i w:val="0"/>
       <w:iCs w:val="0"/>
       <w:color w:themeColor="accent1" w:val="4F81BD"/>
-      <w:sz w:val="22"/>
+      <w:sz w:val="24"/>
       <w:szCs w:val="18"/>
     </w:rPr>
   </w:style>
@@ -3027,9 +2999,9 @@
     <w:basedOn w:val="Policepardfaut"/>
     <w:link w:val="Titre1"/>
     <w:uiPriority w:val="9"/>
-    <w:rsid w:val="005F7AD3"/>
-    <w:rPr>
-      <w:rFonts w:asciiTheme="majorHAnsi" w:cstheme="majorBidi" w:eastAsiaTheme="majorEastAsia" w:hAnsiTheme="majorHAnsi"/>
+    <w:rsid w:val="00F77D6C"/>
+    <w:rPr>
+      <w:rFonts w:ascii="Times New Roman" w:cs="Times New Roman" w:eastAsiaTheme="majorEastAsia" w:hAnsi="Times New Roman"/>
       <w:b/>
       <w:bCs/>
       <w:spacing w:val="4"/>
@@ -3042,9 +3014,9 @@
     <w:basedOn w:val="Policepardfaut"/>
     <w:link w:val="Titre2"/>
     <w:uiPriority w:val="9"/>
-    <w:rsid w:val="005F7AD3"/>
-    <w:rPr>
-      <w:rFonts w:asciiTheme="majorHAnsi" w:cstheme="majorBidi" w:eastAsiaTheme="majorEastAsia" w:hAnsiTheme="majorHAnsi"/>
+    <w:rsid w:val="00F77D6C"/>
+    <w:rPr>
+      <w:rFonts w:ascii="Times New Roman" w:cs="Times New Roman" w:eastAsiaTheme="majorEastAsia" w:hAnsi="Times New Roman"/>
       <w:b/>
       <w:bCs/>
       <w:sz w:val="28"/>
@@ -3056,9 +3028,9 @@
     <w:basedOn w:val="Policepardfaut"/>
     <w:link w:val="Titre3"/>
     <w:uiPriority w:val="9"/>
-    <w:rsid w:val="005F7AD3"/>
-    <w:rPr>
-      <w:rFonts w:asciiTheme="majorHAnsi" w:cstheme="majorBidi" w:eastAsiaTheme="majorEastAsia" w:hAnsiTheme="majorHAnsi"/>
+    <w:rsid w:val="00F77D6C"/>
+    <w:rPr>
+      <w:rFonts w:ascii="Times New Roman" w:cs="Times New Roman" w:eastAsiaTheme="majorEastAsia" w:hAnsi="Times New Roman"/>
       <w:spacing w:val="4"/>
       <w:sz w:val="24"/>
       <w:szCs w:val="24"/>
@@ -3069,9 +3041,9 @@
     <w:basedOn w:val="Policepardfaut"/>
     <w:link w:val="Titre4"/>
     <w:uiPriority w:val="9"/>
-    <w:rsid w:val="005F7AD3"/>
-    <w:rPr>
-      <w:rFonts w:asciiTheme="majorHAnsi" w:cstheme="majorBidi" w:eastAsiaTheme="majorEastAsia" w:hAnsiTheme="majorHAnsi"/>
+    <w:rsid w:val="00F77D6C"/>
+    <w:rPr>
+      <w:rFonts w:ascii="Times New Roman" w:cs="Times New Roman" w:eastAsiaTheme="majorEastAsia" w:hAnsi="Times New Roman"/>
       <w:i/>
       <w:iCs/>
       <w:sz w:val="24"/>
@@ -3083,11 +3055,12 @@
     <w:basedOn w:val="Policepardfaut"/>
     <w:link w:val="Titre5"/>
     <w:uiPriority w:val="9"/>
-    <w:rsid w:val="005F7AD3"/>
-    <w:rPr>
-      <w:rFonts w:asciiTheme="majorHAnsi" w:cstheme="majorBidi" w:eastAsiaTheme="majorEastAsia" w:hAnsiTheme="majorHAnsi"/>
+    <w:rsid w:val="00F77D6C"/>
+    <w:rPr>
+      <w:rFonts w:ascii="Times New Roman" w:cs="Times New Roman" w:eastAsiaTheme="majorEastAsia" w:hAnsi="Times New Roman"/>
       <w:b/>
       <w:bCs/>
+      <w:sz w:val="24"/>
     </w:rPr>
   </w:style>
   <w:style w:customStyle="1" w:styleId="Titre6Car" w:type="character">
@@ -3095,13 +3068,14 @@
     <w:basedOn w:val="Policepardfaut"/>
     <w:link w:val="Titre6"/>
     <w:uiPriority w:val="9"/>
-    <w:rsid w:val="005F7AD3"/>
-    <w:rPr>
-      <w:rFonts w:asciiTheme="majorHAnsi" w:cstheme="majorBidi" w:eastAsiaTheme="majorEastAsia" w:hAnsiTheme="majorHAnsi"/>
+    <w:rsid w:val="00F77D6C"/>
+    <w:rPr>
+      <w:rFonts w:ascii="Times New Roman" w:cs="Times New Roman" w:eastAsiaTheme="majorEastAsia" w:hAnsi="Times New Roman"/>
       <w:b/>
       <w:bCs/>
       <w:i/>
       <w:iCs/>
+      <w:sz w:val="24"/>
     </w:rPr>
   </w:style>
   <w:style w:customStyle="1" w:styleId="Titre7Car" w:type="character">
@@ -3142,11 +3116,12 @@
     <w:basedOn w:val="Policepardfaut"/>
     <w:link w:val="Titre"/>
     <w:uiPriority w:val="10"/>
-    <w:rsid w:val="00F56212"/>
-    <w:rPr>
-      <w:rFonts w:asciiTheme="majorHAnsi" w:cstheme="majorBidi" w:eastAsiaTheme="majorEastAsia" w:hAnsiTheme="majorHAnsi"/>
+    <w:rsid w:val="00FC2C4E"/>
+    <w:rPr>
+      <w:rFonts w:ascii="Times New Roman" w:cstheme="majorBidi" w:eastAsiaTheme="majorEastAsia" w:hAnsi="Times New Roman"/>
       <w:b/>
       <w:bCs/>
+      <w:color w:themeColor="text1" w:val="000000"/>
       <w:spacing w:val="-7"/>
       <w:sz w:val="36"/>
       <w:szCs w:val="48"/>
@@ -3157,9 +3132,9 @@
     <w:basedOn w:val="Policepardfaut"/>
     <w:link w:val="Sous-titre"/>
     <w:uiPriority w:val="11"/>
-    <w:rsid w:val="005F7AD3"/>
-    <w:rPr>
-      <w:rFonts w:asciiTheme="majorHAnsi" w:cstheme="majorBidi" w:eastAsiaTheme="majorEastAsia" w:hAnsiTheme="majorHAnsi"/>
+    <w:rsid w:val="00F77D6C"/>
+    <w:rPr>
+      <w:rFonts w:ascii="Times New Roman" w:cstheme="majorBidi" w:eastAsiaTheme="majorEastAsia" w:hAnsi="Times New Roman"/>
       <w:sz w:val="24"/>
       <w:szCs w:val="24"/>
     </w:rPr>
@@ -3214,7 +3189,6 @@
       <w:rFonts w:asciiTheme="majorHAnsi" w:cstheme="majorBidi" w:eastAsiaTheme="majorEastAsia" w:hAnsiTheme="majorHAnsi"/>
       <w:i/>
       <w:iCs/>
-      <w:sz w:val="24"/>
       <w:szCs w:val="24"/>
     </w:rPr>
   </w:style>
@@ -3327,6 +3301,25 @@
       <w:smallCaps/>
       <w:color w:val="auto"/>
     </w:rPr>
+  </w:style>
+  <w:style w:styleId="Paragraphedeliste" w:type="paragraph">
+    <w:name w:val="List Paragraph"/>
+    <w:basedOn w:val="Normal"/>
+    <w:uiPriority w:val="34"/>
+    <w:qFormat/>
+    <w:rsid w:val="00D448BB"/>
+    <w:pPr>
+      <w:ind w:left="720"/>
+      <w:contextualSpacing/>
+    </w:pPr>
+    <w:rPr>
+      <w:color w:val="0070C0"/>
+    </w:rPr>
+  </w:style>
+  <w:style w:styleId="Numrodeligne" w:type="character">
+    <w:name w:val="line number"/>
+    <w:basedOn w:val="Policepardfaut"/>
+    <w:rsid w:val="00295543"/>
   </w:style>
   <w:style w:type="paragraph" w:customStyle="1" w:styleId="SourceCode">
     <w:name w:val="Source Code"/>

</xml_diff>